<commit_message>
Part 2 of the project began, added database file for the webpage with tables for users, announcements, documents, projects
</commit_message>
<xml_diff>
--- a/Documentation.docx
+++ b/Documentation.docx
@@ -889,6 +889,72 @@
           <w:lang w:val="el-GR"/>
         </w:rPr>
       </w:pPr>
+      <w:r>
+        <w:rPr>
+          <w:lang w:val="el-GR"/>
+        </w:rPr>
+        <w:t xml:space="preserve">Στο παραδοτέο πέρα του παρόντος αρχείου περιλαμβάνονται και τα 5 </w:t>
+      </w:r>
+      <w:r>
+        <w:t>HTML</w:t>
+      </w:r>
+      <w:r>
+        <w:rPr>
+          <w:lang w:val="el-GR"/>
+        </w:rPr>
+        <w:t xml:space="preserve"> </w:t>
+      </w:r>
+      <w:r>
+        <w:rPr>
+          <w:lang w:val="el-GR"/>
+        </w:rPr>
+        <w:t xml:space="preserve">αρχεία, ένα </w:t>
+      </w:r>
+      <w:r>
+        <w:t>CSS</w:t>
+      </w:r>
+      <w:r>
+        <w:rPr>
+          <w:lang w:val="el-GR"/>
+        </w:rPr>
+        <w:t xml:space="preserve"> </w:t>
+      </w:r>
+      <w:r>
+        <w:rPr>
+          <w:lang w:val="el-GR"/>
+        </w:rPr>
+        <w:t xml:space="preserve">αρχείο, μια εικόνα που υπάρχει στην αρχική σελίδα, καθώς και 4 ακόμα αρχεία τα οποία γίνονται </w:t>
+      </w:r>
+      <w:r>
+        <w:t>download</w:t>
+      </w:r>
+      <w:r>
+        <w:rPr>
+          <w:lang w:val="el-GR"/>
+        </w:rPr>
+        <w:t xml:space="preserve"> </w:t>
+      </w:r>
+      <w:r>
+        <w:rPr>
+          <w:lang w:val="el-GR"/>
+        </w:rPr>
+        <w:t xml:space="preserve">από τα </w:t>
+      </w:r>
+      <w:r>
+        <w:t>links</w:t>
+      </w:r>
+      <w:r>
+        <w:rPr>
+          <w:lang w:val="el-GR"/>
+        </w:rPr>
+        <w:t xml:space="preserve"> </w:t>
+      </w:r>
+      <w:r>
+        <w:rPr>
+          <w:lang w:val="el-GR"/>
+        </w:rPr>
+        <w:t>στις σελίδες ‘Έγγραφα Μαθήματος’ και ‘Εργασίες’</w:t>
+      </w:r>
     </w:p>
     <w:sectPr>
       <w:pgSz w:w="12240" w:h="15840"/>

</xml_diff>

<commit_message>
User can now send emails via communication page, updated doc v2
</commit_message>
<xml_diff>
--- a/Documentation.docx
+++ b/Documentation.docx
@@ -3618,7 +3618,14 @@
           <w:sz w:val="24"/>
           <w:szCs w:val="24"/>
         </w:rPr>
-        <w:t>Handle</w:t>
+        <w:t>h</w:t>
+      </w:r>
+      <w:r>
+        <w:rPr>
+          <w:sz w:val="24"/>
+          <w:szCs w:val="24"/>
+        </w:rPr>
+        <w:t>andle</w:t>
       </w:r>
       <w:r>
         <w:rPr>
@@ -3722,6 +3729,11 @@
     </w:p>
     <w:p>
       <w:pPr>
+        <w:pStyle w:val="ListParagraph"/>
+        <w:numPr>
+          <w:ilvl w:val="0"/>
+          <w:numId w:val="4"/>
+        </w:numPr>
         <w:jc w:val="both"/>
         <w:rPr>
           <w:sz w:val="24"/>
@@ -3729,6 +3741,189 @@
           <w:lang w:val="el-GR"/>
         </w:rPr>
       </w:pPr>
+      <w:r>
+        <w:rPr>
+          <w:sz w:val="24"/>
+          <w:szCs w:val="24"/>
+        </w:rPr>
+        <w:t>mailto</w:t>
+      </w:r>
+      <w:r>
+        <w:rPr>
+          <w:sz w:val="24"/>
+          <w:szCs w:val="24"/>
+          <w:lang w:val="el-GR"/>
+        </w:rPr>
+        <w:t>.</w:t>
+      </w:r>
+      <w:r>
+        <w:rPr>
+          <w:sz w:val="24"/>
+          <w:szCs w:val="24"/>
+        </w:rPr>
+        <w:t>php</w:t>
+      </w:r>
+      <w:r>
+        <w:rPr>
+          <w:sz w:val="24"/>
+          <w:szCs w:val="24"/>
+          <w:lang w:val="el-GR"/>
+        </w:rPr>
+        <w:t xml:space="preserve">: </w:t>
+      </w:r>
+      <w:r>
+        <w:rPr>
+          <w:sz w:val="24"/>
+          <w:szCs w:val="24"/>
+          <w:lang w:val="el-GR"/>
+        </w:rPr>
+        <w:t xml:space="preserve">μέσω αυτού του αρχείου στέλνεται </w:t>
+      </w:r>
+      <w:r>
+        <w:rPr>
+          <w:sz w:val="24"/>
+          <w:szCs w:val="24"/>
+        </w:rPr>
+        <w:t>email</w:t>
+      </w:r>
+      <w:r>
+        <w:rPr>
+          <w:sz w:val="24"/>
+          <w:szCs w:val="24"/>
+          <w:lang w:val="el-GR"/>
+        </w:rPr>
+        <w:t xml:space="preserve"> </w:t>
+      </w:r>
+      <w:r>
+        <w:rPr>
+          <w:sz w:val="24"/>
+          <w:szCs w:val="24"/>
+          <w:lang w:val="el-GR"/>
+        </w:rPr>
+        <w:t xml:space="preserve">σύμφωνα με τα στοιχεία που δόθηκαν στη φόρμα της σελίδας </w:t>
+      </w:r>
+      <w:r>
+        <w:rPr>
+          <w:sz w:val="24"/>
+          <w:szCs w:val="24"/>
+        </w:rPr>
+        <w:t>communication</w:t>
+      </w:r>
+      <w:r>
+        <w:rPr>
+          <w:sz w:val="24"/>
+          <w:szCs w:val="24"/>
+          <w:lang w:val="el-GR"/>
+        </w:rPr>
+        <w:t xml:space="preserve"> </w:t>
+      </w:r>
+      <w:r>
+        <w:rPr>
+          <w:sz w:val="24"/>
+          <w:szCs w:val="24"/>
+          <w:lang w:val="el-GR"/>
+        </w:rPr>
+        <w:t xml:space="preserve">σε όλους τους καθηγητές που είναι εγγεγραμμένοι στη βάση. Το </w:t>
+      </w:r>
+      <w:r>
+        <w:rPr>
+          <w:sz w:val="24"/>
+          <w:szCs w:val="24"/>
+        </w:rPr>
+        <w:t>email</w:t>
+      </w:r>
+      <w:r>
+        <w:rPr>
+          <w:sz w:val="24"/>
+          <w:szCs w:val="24"/>
+          <w:lang w:val="el-GR"/>
+        </w:rPr>
+        <w:t xml:space="preserve"> </w:t>
+      </w:r>
+      <w:r>
+        <w:rPr>
+          <w:sz w:val="24"/>
+          <w:szCs w:val="24"/>
+          <w:lang w:val="el-GR"/>
+        </w:rPr>
+        <w:t xml:space="preserve">στέλνεται με την συνάρτηση </w:t>
+      </w:r>
+      <w:r>
+        <w:rPr>
+          <w:sz w:val="24"/>
+          <w:szCs w:val="24"/>
+        </w:rPr>
+        <w:t>mail</w:t>
+      </w:r>
+      <w:r>
+        <w:rPr>
+          <w:sz w:val="24"/>
+          <w:szCs w:val="24"/>
+          <w:lang w:val="el-GR"/>
+        </w:rPr>
+        <w:t xml:space="preserve">(). </w:t>
+      </w:r>
+      <w:r>
+        <w:rPr>
+          <w:sz w:val="24"/>
+          <w:szCs w:val="24"/>
+          <w:lang w:val="el-GR"/>
+        </w:rPr>
+        <w:t xml:space="preserve">Πρέπει να υπάρχει κάποιος διαθέσιμος </w:t>
+      </w:r>
+      <w:r>
+        <w:rPr>
+          <w:sz w:val="24"/>
+          <w:szCs w:val="24"/>
+        </w:rPr>
+        <w:t>mail</w:t>
+      </w:r>
+      <w:r>
+        <w:rPr>
+          <w:sz w:val="24"/>
+          <w:szCs w:val="24"/>
+          <w:lang w:val="el-GR"/>
+        </w:rPr>
+        <w:t xml:space="preserve"> </w:t>
+      </w:r>
+      <w:r>
+        <w:rPr>
+          <w:sz w:val="24"/>
+          <w:szCs w:val="24"/>
+        </w:rPr>
+        <w:t>server</w:t>
+      </w:r>
+      <w:r>
+        <w:rPr>
+          <w:sz w:val="24"/>
+          <w:szCs w:val="24"/>
+          <w:lang w:val="el-GR"/>
+        </w:rPr>
+        <w:t xml:space="preserve"> </w:t>
+      </w:r>
+      <w:r>
+        <w:rPr>
+          <w:sz w:val="24"/>
+          <w:szCs w:val="24"/>
+          <w:lang w:val="el-GR"/>
+        </w:rPr>
+        <w:t xml:space="preserve">για να είναι δυνατή η αποστολή </w:t>
+      </w:r>
+      <w:r>
+        <w:rPr>
+          <w:sz w:val="24"/>
+          <w:szCs w:val="24"/>
+        </w:rPr>
+        <w:t>email</w:t>
+      </w:r>
+      <w:r>
+        <w:rPr>
+          <w:sz w:val="24"/>
+          <w:szCs w:val="24"/>
+          <w:lang w:val="el-GR"/>
+        </w:rPr>
+        <w:t>.</w:t>
+      </w:r>
     </w:p>
     <w:p>
       <w:pPr>
@@ -3736,6 +3931,16 @@
         <w:rPr>
           <w:sz w:val="24"/>
           <w:szCs w:val="24"/>
+          <w:lang w:val="el-GR"/>
+        </w:rPr>
+      </w:pPr>
+    </w:p>
+    <w:p>
+      <w:pPr>
+        <w:jc w:val="both"/>
+        <w:rPr>
+          <w:sz w:val="24"/>
+          <w:szCs w:val="24"/>
           <w:u w:val="single"/>
           <w:lang w:val="el-GR"/>
         </w:rPr>
@@ -3749,6 +3954,1136 @@
         </w:rPr>
         <w:t>Περιγραφή βάσης δεδομένων</w:t>
       </w:r>
+    </w:p>
+    <w:p>
+      <w:pPr>
+        <w:jc w:val="both"/>
+        <w:rPr>
+          <w:sz w:val="24"/>
+          <w:szCs w:val="24"/>
+          <w:lang w:val="el-GR"/>
+        </w:rPr>
+      </w:pPr>
+      <w:r>
+        <w:rPr>
+          <w:sz w:val="24"/>
+          <w:szCs w:val="24"/>
+          <w:lang w:val="el-GR"/>
+        </w:rPr>
+        <w:t>Η βάση δεδομένων που χρησιμοποιείται με την ιστοσελίδα περιλαμβάνει τέσσερις πίνακες, έναν για τους χρήστες, τις ανακοινώσεις, τα έγγραφα μαθήματος και τις εργασίες αντίστοιχα. Πιο αναλυτικά:</w:t>
+      </w:r>
+    </w:p>
+    <w:p>
+      <w:pPr>
+        <w:pStyle w:val="ListParagraph"/>
+        <w:numPr>
+          <w:ilvl w:val="0"/>
+          <w:numId w:val="5"/>
+        </w:numPr>
+        <w:jc w:val="both"/>
+        <w:rPr>
+          <w:sz w:val="24"/>
+          <w:szCs w:val="24"/>
+          <w:lang w:val="el-GR"/>
+        </w:rPr>
+      </w:pPr>
+      <w:r>
+        <w:rPr>
+          <w:sz w:val="24"/>
+          <w:szCs w:val="24"/>
+        </w:rPr>
+        <w:t>Users</w:t>
+      </w:r>
+      <w:r>
+        <w:rPr>
+          <w:sz w:val="24"/>
+          <w:szCs w:val="24"/>
+          <w:lang w:val="el-GR"/>
+        </w:rPr>
+        <w:t xml:space="preserve">: </w:t>
+      </w:r>
+      <w:r>
+        <w:rPr>
+          <w:sz w:val="24"/>
+          <w:szCs w:val="24"/>
+          <w:lang w:val="el-GR"/>
+        </w:rPr>
+        <w:t xml:space="preserve">στον πίνακα αυτό είναι αποθηκευμένοι όλοι οι χρήστες που είναι εγγεγραμμένοι στο μάθημα. Τα στοιχεία που αποθηκεύονται για κάθε χρήστη είναι </w:t>
+      </w:r>
+      <w:r>
+        <w:rPr>
+          <w:sz w:val="24"/>
+          <w:szCs w:val="24"/>
+          <w:lang w:val="el-GR"/>
+        </w:rPr>
+        <w:t xml:space="preserve">ο αύξων αριθμός του (στήλη </w:t>
+      </w:r>
+      <w:r>
+        <w:rPr>
+          <w:sz w:val="24"/>
+          <w:szCs w:val="24"/>
+        </w:rPr>
+        <w:t>ID</w:t>
+      </w:r>
+      <w:r>
+        <w:rPr>
+          <w:sz w:val="24"/>
+          <w:szCs w:val="24"/>
+          <w:lang w:val="el-GR"/>
+        </w:rPr>
+        <w:t>),</w:t>
+      </w:r>
+      <w:r>
+        <w:rPr>
+          <w:sz w:val="24"/>
+          <w:szCs w:val="24"/>
+          <w:lang w:val="el-GR"/>
+        </w:rPr>
+        <w:t xml:space="preserve">το όνομα του (στήλη </w:t>
+      </w:r>
+      <w:r>
+        <w:rPr>
+          <w:sz w:val="24"/>
+          <w:szCs w:val="24"/>
+        </w:rPr>
+        <w:t>FirstName</w:t>
+      </w:r>
+      <w:r>
+        <w:rPr>
+          <w:sz w:val="24"/>
+          <w:szCs w:val="24"/>
+          <w:lang w:val="el-GR"/>
+        </w:rPr>
+        <w:t>)</w:t>
+      </w:r>
+      <w:r>
+        <w:rPr>
+          <w:sz w:val="24"/>
+          <w:szCs w:val="24"/>
+          <w:lang w:val="el-GR"/>
+        </w:rPr>
+        <w:t xml:space="preserve">, το επίθετο του  (στήλη </w:t>
+      </w:r>
+      <w:r>
+        <w:rPr>
+          <w:sz w:val="24"/>
+          <w:szCs w:val="24"/>
+        </w:rPr>
+        <w:t>LastName</w:t>
+      </w:r>
+      <w:r>
+        <w:rPr>
+          <w:sz w:val="24"/>
+          <w:szCs w:val="24"/>
+          <w:lang w:val="el-GR"/>
+        </w:rPr>
+        <w:t xml:space="preserve">), </w:t>
+      </w:r>
+      <w:r>
+        <w:rPr>
+          <w:sz w:val="24"/>
+          <w:szCs w:val="24"/>
+          <w:lang w:val="el-GR"/>
+        </w:rPr>
+        <w:t xml:space="preserve">το </w:t>
+      </w:r>
+      <w:r>
+        <w:rPr>
+          <w:sz w:val="24"/>
+          <w:szCs w:val="24"/>
+        </w:rPr>
+        <w:t>email</w:t>
+      </w:r>
+      <w:r>
+        <w:rPr>
+          <w:sz w:val="24"/>
+          <w:szCs w:val="24"/>
+          <w:lang w:val="el-GR"/>
+        </w:rPr>
+        <w:t xml:space="preserve"> </w:t>
+      </w:r>
+      <w:r>
+        <w:rPr>
+          <w:sz w:val="24"/>
+          <w:szCs w:val="24"/>
+          <w:lang w:val="el-GR"/>
+        </w:rPr>
+        <w:t xml:space="preserve">του (στήλη </w:t>
+      </w:r>
+      <w:r>
+        <w:rPr>
+          <w:sz w:val="24"/>
+          <w:szCs w:val="24"/>
+        </w:rPr>
+        <w:t>L</w:t>
+      </w:r>
+      <w:r>
+        <w:rPr>
+          <w:sz w:val="24"/>
+          <w:szCs w:val="24"/>
+        </w:rPr>
+        <w:t>oginame</w:t>
+      </w:r>
+      <w:r>
+        <w:rPr>
+          <w:sz w:val="24"/>
+          <w:szCs w:val="24"/>
+          <w:lang w:val="el-GR"/>
+        </w:rPr>
+        <w:t xml:space="preserve">) </w:t>
+      </w:r>
+      <w:r>
+        <w:rPr>
+          <w:sz w:val="24"/>
+          <w:szCs w:val="24"/>
+          <w:lang w:val="el-GR"/>
+        </w:rPr>
+        <w:t xml:space="preserve">και </w:t>
+      </w:r>
+      <w:r>
+        <w:rPr>
+          <w:sz w:val="24"/>
+          <w:szCs w:val="24"/>
+          <w:lang w:val="el-GR"/>
+        </w:rPr>
+        <w:t>ο</w:t>
+      </w:r>
+      <w:r>
+        <w:rPr>
+          <w:sz w:val="24"/>
+          <w:szCs w:val="24"/>
+          <w:lang w:val="el-GR"/>
+        </w:rPr>
+        <w:t xml:space="preserve"> κωδικό</w:t>
+      </w:r>
+      <w:r>
+        <w:rPr>
+          <w:sz w:val="24"/>
+          <w:szCs w:val="24"/>
+          <w:lang w:val="el-GR"/>
+        </w:rPr>
+        <w:t>ς</w:t>
+      </w:r>
+      <w:r>
+        <w:rPr>
+          <w:sz w:val="24"/>
+          <w:szCs w:val="24"/>
+          <w:lang w:val="el-GR"/>
+        </w:rPr>
+        <w:t xml:space="preserve"> του (στήλη </w:t>
+      </w:r>
+      <w:r>
+        <w:rPr>
+          <w:sz w:val="24"/>
+          <w:szCs w:val="24"/>
+        </w:rPr>
+        <w:t>P</w:t>
+      </w:r>
+      <w:r>
+        <w:rPr>
+          <w:sz w:val="24"/>
+          <w:szCs w:val="24"/>
+        </w:rPr>
+        <w:t>assword</w:t>
+      </w:r>
+      <w:r>
+        <w:rPr>
+          <w:sz w:val="24"/>
+          <w:szCs w:val="24"/>
+          <w:lang w:val="el-GR"/>
+        </w:rPr>
+        <w:t xml:space="preserve">), </w:t>
+      </w:r>
+      <w:r>
+        <w:rPr>
+          <w:sz w:val="24"/>
+          <w:szCs w:val="24"/>
+          <w:lang w:val="el-GR"/>
+        </w:rPr>
+        <w:t xml:space="preserve">τα οποία χρησιμοποιεί για να κάνει </w:t>
+      </w:r>
+      <w:r>
+        <w:rPr>
+          <w:sz w:val="24"/>
+          <w:szCs w:val="24"/>
+        </w:rPr>
+        <w:t>log</w:t>
+      </w:r>
+      <w:r>
+        <w:rPr>
+          <w:sz w:val="24"/>
+          <w:szCs w:val="24"/>
+          <w:lang w:val="el-GR"/>
+        </w:rPr>
+        <w:t xml:space="preserve"> </w:t>
+      </w:r>
+      <w:r>
+        <w:rPr>
+          <w:sz w:val="24"/>
+          <w:szCs w:val="24"/>
+        </w:rPr>
+        <w:t>in</w:t>
+      </w:r>
+      <w:r>
+        <w:rPr>
+          <w:sz w:val="24"/>
+          <w:szCs w:val="24"/>
+          <w:lang w:val="el-GR"/>
+        </w:rPr>
+        <w:t xml:space="preserve">) </w:t>
+      </w:r>
+      <w:r>
+        <w:rPr>
+          <w:sz w:val="24"/>
+          <w:szCs w:val="24"/>
+          <w:lang w:val="el-GR"/>
+        </w:rPr>
+        <w:t>καθώς και ο ρόλο</w:t>
+      </w:r>
+      <w:r>
+        <w:rPr>
+          <w:sz w:val="24"/>
+          <w:szCs w:val="24"/>
+          <w:lang w:val="el-GR"/>
+        </w:rPr>
+        <w:t>ς</w:t>
+      </w:r>
+      <w:r>
+        <w:rPr>
+          <w:sz w:val="24"/>
+          <w:szCs w:val="24"/>
+          <w:lang w:val="el-GR"/>
+        </w:rPr>
+        <w:t xml:space="preserve"> του (στήλη </w:t>
+      </w:r>
+      <w:r>
+        <w:rPr>
+          <w:sz w:val="24"/>
+          <w:szCs w:val="24"/>
+        </w:rPr>
+        <w:t>Role</w:t>
+      </w:r>
+      <w:r>
+        <w:rPr>
+          <w:sz w:val="24"/>
+          <w:szCs w:val="24"/>
+          <w:lang w:val="el-GR"/>
+        </w:rPr>
+        <w:t>)</w:t>
+      </w:r>
+      <w:r>
+        <w:rPr>
+          <w:sz w:val="24"/>
+          <w:szCs w:val="24"/>
+          <w:lang w:val="el-GR"/>
+        </w:rPr>
+        <w:t xml:space="preserve">, που μπορεί να έχει μόνο τις τιμές </w:t>
+      </w:r>
+      <w:r>
+        <w:rPr>
+          <w:sz w:val="24"/>
+          <w:szCs w:val="24"/>
+        </w:rPr>
+        <w:t>Tutor</w:t>
+      </w:r>
+      <w:r>
+        <w:rPr>
+          <w:sz w:val="24"/>
+          <w:szCs w:val="24"/>
+          <w:lang w:val="el-GR"/>
+        </w:rPr>
+        <w:t xml:space="preserve"> </w:t>
+      </w:r>
+      <w:r>
+        <w:rPr>
+          <w:sz w:val="24"/>
+          <w:szCs w:val="24"/>
+          <w:lang w:val="el-GR"/>
+        </w:rPr>
+        <w:t xml:space="preserve">ή </w:t>
+      </w:r>
+      <w:r>
+        <w:rPr>
+          <w:sz w:val="24"/>
+          <w:szCs w:val="24"/>
+        </w:rPr>
+        <w:t>Student</w:t>
+      </w:r>
+      <w:r>
+        <w:rPr>
+          <w:sz w:val="24"/>
+          <w:szCs w:val="24"/>
+          <w:lang w:val="el-GR"/>
+        </w:rPr>
+        <w:t>.</w:t>
+      </w:r>
+    </w:p>
+    <w:p>
+      <w:pPr>
+        <w:pStyle w:val="ListParagraph"/>
+        <w:numPr>
+          <w:ilvl w:val="0"/>
+          <w:numId w:val="5"/>
+        </w:numPr>
+        <w:jc w:val="both"/>
+        <w:rPr>
+          <w:sz w:val="24"/>
+          <w:szCs w:val="24"/>
+          <w:lang w:val="el-GR"/>
+        </w:rPr>
+      </w:pPr>
+      <w:r>
+        <w:rPr>
+          <w:sz w:val="24"/>
+          <w:szCs w:val="24"/>
+        </w:rPr>
+        <w:t>Announcements</w:t>
+      </w:r>
+      <w:r>
+        <w:rPr>
+          <w:sz w:val="24"/>
+          <w:szCs w:val="24"/>
+          <w:lang w:val="el-GR"/>
+        </w:rPr>
+        <w:t xml:space="preserve">: </w:t>
+      </w:r>
+      <w:r>
+        <w:rPr>
+          <w:sz w:val="24"/>
+          <w:szCs w:val="24"/>
+          <w:lang w:val="el-GR"/>
+        </w:rPr>
+        <w:t xml:space="preserve">στον πίνακα αυτό είναι αποθηκευμένες όλες οι ανακοινώσεις του μαθήματος. Για κάθε ανακοίνωση αποθηκεύεται ο αύξων αριθμός της (στήλη </w:t>
+      </w:r>
+      <w:r>
+        <w:rPr>
+          <w:sz w:val="24"/>
+          <w:szCs w:val="24"/>
+        </w:rPr>
+        <w:t>ID</w:t>
+      </w:r>
+      <w:r>
+        <w:rPr>
+          <w:sz w:val="24"/>
+          <w:szCs w:val="24"/>
+          <w:lang w:val="el-GR"/>
+        </w:rPr>
+        <w:t xml:space="preserve">), </w:t>
+      </w:r>
+      <w:r>
+        <w:rPr>
+          <w:sz w:val="24"/>
+          <w:szCs w:val="24"/>
+          <w:lang w:val="el-GR"/>
+        </w:rPr>
+        <w:t xml:space="preserve">η ημερομηνία δημοσίευσης της (στήλη </w:t>
+      </w:r>
+      <w:r>
+        <w:rPr>
+          <w:sz w:val="24"/>
+          <w:szCs w:val="24"/>
+        </w:rPr>
+        <w:t>Date</w:t>
+      </w:r>
+      <w:r>
+        <w:rPr>
+          <w:sz w:val="24"/>
+          <w:szCs w:val="24"/>
+          <w:lang w:val="el-GR"/>
+        </w:rPr>
+        <w:t xml:space="preserve">), </w:t>
+      </w:r>
+      <w:r>
+        <w:rPr>
+          <w:sz w:val="24"/>
+          <w:szCs w:val="24"/>
+          <w:lang w:val="el-GR"/>
+        </w:rPr>
+        <w:t xml:space="preserve">το θέμα της (στήλη </w:t>
+      </w:r>
+      <w:r>
+        <w:rPr>
+          <w:sz w:val="24"/>
+          <w:szCs w:val="24"/>
+        </w:rPr>
+        <w:t>Subject</w:t>
+      </w:r>
+      <w:r>
+        <w:rPr>
+          <w:sz w:val="24"/>
+          <w:szCs w:val="24"/>
+          <w:lang w:val="el-GR"/>
+        </w:rPr>
+        <w:t xml:space="preserve">), </w:t>
+      </w:r>
+      <w:r>
+        <w:rPr>
+          <w:sz w:val="24"/>
+          <w:szCs w:val="24"/>
+          <w:lang w:val="el-GR"/>
+        </w:rPr>
+        <w:t xml:space="preserve">και το περιεχόμενο της (στήλη </w:t>
+      </w:r>
+      <w:r>
+        <w:rPr>
+          <w:sz w:val="24"/>
+          <w:szCs w:val="24"/>
+        </w:rPr>
+        <w:t>Content</w:t>
+      </w:r>
+      <w:r>
+        <w:rPr>
+          <w:sz w:val="24"/>
+          <w:szCs w:val="24"/>
+          <w:lang w:val="el-GR"/>
+        </w:rPr>
+        <w:t>).</w:t>
+      </w:r>
+    </w:p>
+    <w:p>
+      <w:pPr>
+        <w:pStyle w:val="ListParagraph"/>
+        <w:numPr>
+          <w:ilvl w:val="0"/>
+          <w:numId w:val="5"/>
+        </w:numPr>
+        <w:jc w:val="both"/>
+        <w:rPr>
+          <w:sz w:val="24"/>
+          <w:szCs w:val="24"/>
+          <w:lang w:val="el-GR"/>
+        </w:rPr>
+      </w:pPr>
+      <w:r>
+        <w:rPr>
+          <w:sz w:val="24"/>
+          <w:szCs w:val="24"/>
+        </w:rPr>
+        <w:t>Documents</w:t>
+      </w:r>
+      <w:r>
+        <w:rPr>
+          <w:sz w:val="24"/>
+          <w:szCs w:val="24"/>
+          <w:lang w:val="el-GR"/>
+        </w:rPr>
+        <w:t xml:space="preserve">: </w:t>
+      </w:r>
+      <w:r>
+        <w:rPr>
+          <w:sz w:val="24"/>
+          <w:szCs w:val="24"/>
+          <w:lang w:val="el-GR"/>
+        </w:rPr>
+        <w:t xml:space="preserve">στον πίνακα αυτό είναι αποθηκευμένα όλα τα έγγραφα του μαθήματος. Για κάθε έγγραφο αποθηκεύεται ο αύξων αριθμός του (στήλη </w:t>
+      </w:r>
+      <w:r>
+        <w:rPr>
+          <w:sz w:val="24"/>
+          <w:szCs w:val="24"/>
+        </w:rPr>
+        <w:t>ID</w:t>
+      </w:r>
+      <w:r>
+        <w:rPr>
+          <w:sz w:val="24"/>
+          <w:szCs w:val="24"/>
+          <w:lang w:val="el-GR"/>
+        </w:rPr>
+        <w:t xml:space="preserve">), </w:t>
+      </w:r>
+      <w:r>
+        <w:rPr>
+          <w:sz w:val="24"/>
+          <w:szCs w:val="24"/>
+          <w:lang w:val="el-GR"/>
+        </w:rPr>
+        <w:t xml:space="preserve">ο τίτλος του (στήλη </w:t>
+      </w:r>
+      <w:r>
+        <w:rPr>
+          <w:sz w:val="24"/>
+          <w:szCs w:val="24"/>
+        </w:rPr>
+        <w:t>Title</w:t>
+      </w:r>
+      <w:r>
+        <w:rPr>
+          <w:sz w:val="24"/>
+          <w:szCs w:val="24"/>
+          <w:lang w:val="el-GR"/>
+        </w:rPr>
+        <w:t xml:space="preserve">), </w:t>
+      </w:r>
+      <w:r>
+        <w:rPr>
+          <w:sz w:val="24"/>
+          <w:szCs w:val="24"/>
+          <w:lang w:val="el-GR"/>
+        </w:rPr>
+        <w:t xml:space="preserve">η περιγραφή του (στήλη </w:t>
+      </w:r>
+      <w:r>
+        <w:rPr>
+          <w:sz w:val="24"/>
+          <w:szCs w:val="24"/>
+        </w:rPr>
+        <w:t>Description</w:t>
+      </w:r>
+      <w:r>
+        <w:rPr>
+          <w:sz w:val="24"/>
+          <w:szCs w:val="24"/>
+          <w:lang w:val="el-GR"/>
+        </w:rPr>
+        <w:t xml:space="preserve">) </w:t>
+      </w:r>
+      <w:r>
+        <w:rPr>
+          <w:sz w:val="24"/>
+          <w:szCs w:val="24"/>
+          <w:lang w:val="el-GR"/>
+        </w:rPr>
+        <w:t xml:space="preserve">καθώς και το </w:t>
+      </w:r>
+      <w:r>
+        <w:rPr>
+          <w:sz w:val="24"/>
+          <w:szCs w:val="24"/>
+        </w:rPr>
+        <w:t>path</w:t>
+      </w:r>
+      <w:r>
+        <w:rPr>
+          <w:sz w:val="24"/>
+          <w:szCs w:val="24"/>
+          <w:lang w:val="el-GR"/>
+        </w:rPr>
+        <w:t xml:space="preserve"> </w:t>
+      </w:r>
+      <w:r>
+        <w:rPr>
+          <w:sz w:val="24"/>
+          <w:szCs w:val="24"/>
+          <w:lang w:val="el-GR"/>
+        </w:rPr>
+        <w:t xml:space="preserve">του (στήλη </w:t>
+      </w:r>
+      <w:r>
+        <w:rPr>
+          <w:sz w:val="24"/>
+          <w:szCs w:val="24"/>
+        </w:rPr>
+        <w:t>Filepath</w:t>
+      </w:r>
+      <w:r>
+        <w:rPr>
+          <w:sz w:val="24"/>
+          <w:szCs w:val="24"/>
+          <w:lang w:val="el-GR"/>
+        </w:rPr>
+        <w:t xml:space="preserve">). </w:t>
+      </w:r>
+      <w:r>
+        <w:rPr>
+          <w:sz w:val="24"/>
+          <w:szCs w:val="24"/>
+          <w:lang w:val="el-GR"/>
+        </w:rPr>
+        <w:t xml:space="preserve">Τονίζεται </w:t>
+      </w:r>
+      <w:r>
+        <w:rPr>
+          <w:sz w:val="24"/>
+          <w:szCs w:val="24"/>
+          <w:lang w:val="el-GR"/>
+        </w:rPr>
+        <w:lastRenderedPageBreak/>
+        <w:t xml:space="preserve">εδώ ότι ο καθηγητής πρέπει να είναι προσεκτικός όταν ανεβάζει ένα έγγραφο και να βάζει ένα έγκυρο </w:t>
+      </w:r>
+      <w:r>
+        <w:rPr>
+          <w:sz w:val="24"/>
+          <w:szCs w:val="24"/>
+        </w:rPr>
+        <w:t>path</w:t>
+      </w:r>
+      <w:r>
+        <w:rPr>
+          <w:sz w:val="24"/>
+          <w:szCs w:val="24"/>
+          <w:lang w:val="el-GR"/>
+        </w:rPr>
+        <w:t>.</w:t>
+      </w:r>
+    </w:p>
+    <w:p>
+      <w:pPr>
+        <w:pStyle w:val="ListParagraph"/>
+        <w:numPr>
+          <w:ilvl w:val="0"/>
+          <w:numId w:val="5"/>
+        </w:numPr>
+        <w:jc w:val="both"/>
+        <w:rPr>
+          <w:sz w:val="24"/>
+          <w:szCs w:val="24"/>
+          <w:lang w:val="el-GR"/>
+        </w:rPr>
+      </w:pPr>
+      <w:r>
+        <w:rPr>
+          <w:sz w:val="24"/>
+          <w:szCs w:val="24"/>
+        </w:rPr>
+        <w:t>Projects</w:t>
+      </w:r>
+      <w:r>
+        <w:rPr>
+          <w:sz w:val="24"/>
+          <w:szCs w:val="24"/>
+          <w:lang w:val="el-GR"/>
+        </w:rPr>
+        <w:t xml:space="preserve">: </w:t>
+      </w:r>
+      <w:r>
+        <w:rPr>
+          <w:sz w:val="24"/>
+          <w:szCs w:val="24"/>
+          <w:lang w:val="el-GR"/>
+        </w:rPr>
+        <w:t xml:space="preserve">στον πίνακα αυτό είναι αποθηκευμένα όλες οι εργασίες του μαθήματος. Για κάθε εργασία αποθηκεύεται ο αύξων αριθμός της (στήλη </w:t>
+      </w:r>
+      <w:r>
+        <w:rPr>
+          <w:sz w:val="24"/>
+          <w:szCs w:val="24"/>
+        </w:rPr>
+        <w:t>ID</w:t>
+      </w:r>
+      <w:r>
+        <w:rPr>
+          <w:sz w:val="24"/>
+          <w:szCs w:val="24"/>
+          <w:lang w:val="el-GR"/>
+        </w:rPr>
+        <w:t xml:space="preserve">), </w:t>
+      </w:r>
+      <w:r>
+        <w:rPr>
+          <w:sz w:val="24"/>
+          <w:szCs w:val="24"/>
+          <w:lang w:val="el-GR"/>
+        </w:rPr>
+        <w:t xml:space="preserve">οι στόχοι της (στήλη </w:t>
+      </w:r>
+      <w:r>
+        <w:rPr>
+          <w:sz w:val="24"/>
+          <w:szCs w:val="24"/>
+        </w:rPr>
+        <w:t>goals</w:t>
+      </w:r>
+      <w:r>
+        <w:rPr>
+          <w:sz w:val="24"/>
+          <w:szCs w:val="24"/>
+          <w:lang w:val="el-GR"/>
+        </w:rPr>
+        <w:t xml:space="preserve">), </w:t>
+      </w:r>
+      <w:r>
+        <w:rPr>
+          <w:sz w:val="24"/>
+          <w:szCs w:val="24"/>
+          <w:lang w:val="el-GR"/>
+        </w:rPr>
+        <w:t xml:space="preserve">το </w:t>
+      </w:r>
+      <w:r>
+        <w:rPr>
+          <w:sz w:val="24"/>
+          <w:szCs w:val="24"/>
+        </w:rPr>
+        <w:t>path</w:t>
+      </w:r>
+      <w:r>
+        <w:rPr>
+          <w:sz w:val="24"/>
+          <w:szCs w:val="24"/>
+          <w:lang w:val="el-GR"/>
+        </w:rPr>
+        <w:t xml:space="preserve"> </w:t>
+      </w:r>
+      <w:r>
+        <w:rPr>
+          <w:sz w:val="24"/>
+          <w:szCs w:val="24"/>
+          <w:lang w:val="el-GR"/>
+        </w:rPr>
+        <w:t xml:space="preserve">της (στήλη </w:t>
+      </w:r>
+      <w:r>
+        <w:rPr>
+          <w:sz w:val="24"/>
+          <w:szCs w:val="24"/>
+        </w:rPr>
+        <w:t>Filepath</w:t>
+      </w:r>
+      <w:r>
+        <w:rPr>
+          <w:sz w:val="24"/>
+          <w:szCs w:val="24"/>
+          <w:lang w:val="el-GR"/>
+        </w:rPr>
+        <w:t xml:space="preserve">), </w:t>
+      </w:r>
+      <w:r>
+        <w:rPr>
+          <w:sz w:val="24"/>
+          <w:szCs w:val="24"/>
+          <w:lang w:val="el-GR"/>
+        </w:rPr>
+        <w:t xml:space="preserve">τα παραδοτέα της (στήλη </w:t>
+      </w:r>
+      <w:r>
+        <w:rPr>
+          <w:sz w:val="24"/>
+          <w:szCs w:val="24"/>
+        </w:rPr>
+        <w:t>Deliverables</w:t>
+      </w:r>
+      <w:r>
+        <w:rPr>
+          <w:sz w:val="24"/>
+          <w:szCs w:val="24"/>
+          <w:lang w:val="el-GR"/>
+        </w:rPr>
+        <w:t xml:space="preserve">), </w:t>
+      </w:r>
+      <w:r>
+        <w:rPr>
+          <w:sz w:val="24"/>
+          <w:szCs w:val="24"/>
+          <w:lang w:val="el-GR"/>
+        </w:rPr>
+        <w:t xml:space="preserve">και η ημερομηνία παράδοσης της (στήλη </w:t>
+      </w:r>
+      <w:r>
+        <w:rPr>
+          <w:sz w:val="24"/>
+          <w:szCs w:val="24"/>
+        </w:rPr>
+        <w:t>Deadline</w:t>
+      </w:r>
+      <w:r>
+        <w:rPr>
+          <w:sz w:val="24"/>
+          <w:szCs w:val="24"/>
+          <w:lang w:val="el-GR"/>
+        </w:rPr>
+        <w:t>).</w:t>
+      </w:r>
+      <w:r>
+        <w:rPr>
+          <w:sz w:val="24"/>
+          <w:szCs w:val="24"/>
+          <w:lang w:val="el-GR"/>
+        </w:rPr>
+        <w:t xml:space="preserve"> Στην περίπτωση της εργασίας τονίζεται πάλι η προσοχή όσον αφορά το </w:t>
+      </w:r>
+      <w:r>
+        <w:rPr>
+          <w:sz w:val="24"/>
+          <w:szCs w:val="24"/>
+        </w:rPr>
+        <w:t>Filepath</w:t>
+      </w:r>
+      <w:r>
+        <w:rPr>
+          <w:sz w:val="24"/>
+          <w:szCs w:val="24"/>
+          <w:lang w:val="el-GR"/>
+        </w:rPr>
+        <w:t xml:space="preserve"> </w:t>
+      </w:r>
+      <w:r>
+        <w:rPr>
+          <w:sz w:val="24"/>
+          <w:szCs w:val="24"/>
+          <w:lang w:val="el-GR"/>
+        </w:rPr>
+        <w:t xml:space="preserve">και επίσης, αν για παράδειγμα ως τιμή στη στήλη </w:t>
+      </w:r>
+      <w:r>
+        <w:rPr>
+          <w:sz w:val="24"/>
+          <w:szCs w:val="24"/>
+        </w:rPr>
+        <w:t>goals</w:t>
+      </w:r>
+      <w:r>
+        <w:rPr>
+          <w:sz w:val="24"/>
+          <w:szCs w:val="24"/>
+          <w:lang w:val="el-GR"/>
+        </w:rPr>
+        <w:t xml:space="preserve"> </w:t>
+      </w:r>
+      <w:r>
+        <w:rPr>
+          <w:sz w:val="24"/>
+          <w:szCs w:val="24"/>
+          <w:lang w:val="el-GR"/>
+        </w:rPr>
+        <w:t>ο καθηγητής θέλει</w:t>
+      </w:r>
+      <w:r>
+        <w:rPr>
+          <w:sz w:val="24"/>
+          <w:szCs w:val="24"/>
+          <w:lang w:val="el-GR"/>
+        </w:rPr>
+        <w:t xml:space="preserve"> να υπάρχει μία </w:t>
+      </w:r>
+      <w:r>
+        <w:rPr>
+          <w:sz w:val="24"/>
+          <w:szCs w:val="24"/>
+          <w:lang w:val="el-GR"/>
+        </w:rPr>
+        <w:t>ταξινομημένη λίστα, τότε θα πρέπει ο ίδιος να προσθέσει τα &lt;</w:t>
+      </w:r>
+      <w:r>
+        <w:rPr>
+          <w:sz w:val="24"/>
+          <w:szCs w:val="24"/>
+        </w:rPr>
+        <w:t>li</w:t>
+      </w:r>
+      <w:r>
+        <w:rPr>
+          <w:sz w:val="24"/>
+          <w:szCs w:val="24"/>
+          <w:lang w:val="el-GR"/>
+        </w:rPr>
+        <w:t xml:space="preserve">&gt; </w:t>
+      </w:r>
+      <w:r>
+        <w:rPr>
+          <w:sz w:val="24"/>
+          <w:szCs w:val="24"/>
+        </w:rPr>
+        <w:t>tags</w:t>
+      </w:r>
+      <w:r>
+        <w:rPr>
+          <w:sz w:val="24"/>
+          <w:szCs w:val="24"/>
+          <w:lang w:val="el-GR"/>
+        </w:rPr>
+        <w:t xml:space="preserve">, γύρω από κάθε επιθυμητό </w:t>
+      </w:r>
+      <w:r>
+        <w:rPr>
+          <w:sz w:val="24"/>
+          <w:szCs w:val="24"/>
+        </w:rPr>
+        <w:t>list</w:t>
+      </w:r>
+      <w:r>
+        <w:rPr>
+          <w:sz w:val="24"/>
+          <w:szCs w:val="24"/>
+          <w:lang w:val="el-GR"/>
+        </w:rPr>
+        <w:t xml:space="preserve"> </w:t>
+      </w:r>
+      <w:r>
+        <w:rPr>
+          <w:sz w:val="24"/>
+          <w:szCs w:val="24"/>
+        </w:rPr>
+        <w:t>element</w:t>
+      </w:r>
+      <w:r>
+        <w:rPr>
+          <w:sz w:val="24"/>
+          <w:szCs w:val="24"/>
+          <w:lang w:val="el-GR"/>
+        </w:rPr>
+        <w:t xml:space="preserve">. </w:t>
+      </w:r>
+      <w:r>
+        <w:rPr>
+          <w:sz w:val="24"/>
+          <w:szCs w:val="24"/>
+          <w:lang w:val="el-GR"/>
+        </w:rPr>
+        <w:t>Το ίδιο ισχύει και για την στήλη των παραδοτέων.</w:t>
+      </w:r>
+    </w:p>
+    <w:p>
+      <w:pPr>
+        <w:ind w:left="360"/>
+        <w:jc w:val="both"/>
+        <w:rPr>
+          <w:sz w:val="24"/>
+          <w:szCs w:val="24"/>
+        </w:rPr>
+      </w:pPr>
+      <w:r>
+        <w:rPr>
+          <w:sz w:val="24"/>
+          <w:szCs w:val="24"/>
+          <w:lang w:val="el-GR"/>
+        </w:rPr>
+        <w:t xml:space="preserve">Επίσης, αν ο καθηγητής θέλει να προσθέσει κάποιο </w:t>
+      </w:r>
+      <w:r>
+        <w:rPr>
+          <w:sz w:val="24"/>
+          <w:szCs w:val="24"/>
+        </w:rPr>
+        <w:t>link</w:t>
+      </w:r>
+      <w:r>
+        <w:rPr>
+          <w:sz w:val="24"/>
+          <w:szCs w:val="24"/>
+          <w:lang w:val="el-GR"/>
+        </w:rPr>
+        <w:t xml:space="preserve"> </w:t>
+      </w:r>
+      <w:r>
+        <w:rPr>
+          <w:sz w:val="24"/>
+          <w:szCs w:val="24"/>
+          <w:lang w:val="el-GR"/>
+        </w:rPr>
+        <w:t xml:space="preserve">σε κάποια περίπτωση, για παράδειγμα </w:t>
+      </w:r>
+      <w:r>
+        <w:rPr>
+          <w:sz w:val="24"/>
+          <w:szCs w:val="24"/>
+        </w:rPr>
+        <w:t>link</w:t>
+      </w:r>
+      <w:r>
+        <w:rPr>
+          <w:sz w:val="24"/>
+          <w:szCs w:val="24"/>
+          <w:lang w:val="el-GR"/>
+        </w:rPr>
+        <w:t xml:space="preserve"> </w:t>
+      </w:r>
+      <w:r>
+        <w:rPr>
+          <w:sz w:val="24"/>
+          <w:szCs w:val="24"/>
+          <w:lang w:val="el-GR"/>
+        </w:rPr>
+        <w:t xml:space="preserve">στη σελίδα των εργασιών σε κάποια ανακοίνωση, ή κάποιο άλλο </w:t>
+      </w:r>
+      <w:r>
+        <w:rPr>
+          <w:sz w:val="24"/>
+          <w:szCs w:val="24"/>
+        </w:rPr>
+        <w:t>HTML</w:t>
+      </w:r>
+      <w:r>
+        <w:rPr>
+          <w:sz w:val="24"/>
+          <w:szCs w:val="24"/>
+          <w:lang w:val="el-GR"/>
+        </w:rPr>
+        <w:t xml:space="preserve"> </w:t>
+      </w:r>
+      <w:r>
+        <w:rPr>
+          <w:sz w:val="24"/>
+          <w:szCs w:val="24"/>
+        </w:rPr>
+        <w:t>element</w:t>
+      </w:r>
+      <w:r>
+        <w:rPr>
+          <w:sz w:val="24"/>
+          <w:szCs w:val="24"/>
+          <w:lang w:val="el-GR"/>
+        </w:rPr>
+        <w:t xml:space="preserve">, τότε θα πρέπει να γράψει ο ίδιος τον </w:t>
+      </w:r>
+      <w:r>
+        <w:rPr>
+          <w:sz w:val="24"/>
+          <w:szCs w:val="24"/>
+        </w:rPr>
+        <w:t>HTML</w:t>
+      </w:r>
+      <w:r>
+        <w:rPr>
+          <w:sz w:val="24"/>
+          <w:szCs w:val="24"/>
+          <w:lang w:val="el-GR"/>
+        </w:rPr>
+        <w:t xml:space="preserve"> </w:t>
+      </w:r>
+      <w:r>
+        <w:rPr>
+          <w:sz w:val="24"/>
+          <w:szCs w:val="24"/>
+          <w:lang w:val="el-GR"/>
+        </w:rPr>
+        <w:t xml:space="preserve">κώδικα στα </w:t>
+      </w:r>
+      <w:r>
+        <w:rPr>
+          <w:sz w:val="24"/>
+          <w:szCs w:val="24"/>
+        </w:rPr>
+        <w:t>inputs</w:t>
+      </w:r>
+      <w:r>
+        <w:rPr>
+          <w:sz w:val="24"/>
+          <w:szCs w:val="24"/>
+          <w:lang w:val="el-GR"/>
+        </w:rPr>
+        <w:t xml:space="preserve">, </w:t>
+      </w:r>
+      <w:r>
+        <w:rPr>
+          <w:sz w:val="24"/>
+          <w:szCs w:val="24"/>
+          <w:lang w:val="el-GR"/>
+        </w:rPr>
+        <w:t>οπότε χρειάζεται προσοχή έτσι ώστε να τον γράψει σωστά.</w:t>
+      </w:r>
+    </w:p>
+    <w:p>
+      <w:pPr>
+        <w:ind w:left="360"/>
+        <w:jc w:val="both"/>
+        <w:rPr>
+          <w:sz w:val="24"/>
+          <w:szCs w:val="24"/>
+          <w:lang w:val="el-GR"/>
+        </w:rPr>
+      </w:pPr>
+    </w:p>
+    <w:p>
+      <w:pPr>
+        <w:ind w:left="360"/>
+        <w:jc w:val="both"/>
+        <w:rPr>
+          <w:sz w:val="24"/>
+          <w:szCs w:val="24"/>
+          <w:lang w:val="el-GR"/>
+        </w:rPr>
+      </w:pPr>
     </w:p>
     <w:sectPr>
       <w:pgSz w:w="12240" w:h="15840"/>
@@ -4261,6 +5596,92 @@
       </w:rPr>
     </w:lvl>
   </w:abstractNum>
+  <w:abstractNum w:abstractNumId="4" w15:restartNumberingAfterBreak="0">
+    <w:nsid w:val="7CAA4A6D"/>
+    <w:multiLevelType w:val="hybridMultilevel"/>
+    <w:tmpl w:val="E918F6E4"/>
+    <w:lvl w:ilvl="0" w:tplc="0409000F">
+      <w:start w:val="1"/>
+      <w:numFmt w:val="decimal"/>
+      <w:lvlText w:val="%1."/>
+      <w:lvlJc w:val="left"/>
+      <w:pPr>
+        <w:ind w:left="720" w:hanging="360"/>
+      </w:pPr>
+    </w:lvl>
+    <w:lvl w:ilvl="1" w:tplc="04090019" w:tentative="1">
+      <w:start w:val="1"/>
+      <w:numFmt w:val="lowerLetter"/>
+      <w:lvlText w:val="%2."/>
+      <w:lvlJc w:val="left"/>
+      <w:pPr>
+        <w:ind w:left="1440" w:hanging="360"/>
+      </w:pPr>
+    </w:lvl>
+    <w:lvl w:ilvl="2" w:tplc="0409001B" w:tentative="1">
+      <w:start w:val="1"/>
+      <w:numFmt w:val="lowerRoman"/>
+      <w:lvlText w:val="%3."/>
+      <w:lvlJc w:val="right"/>
+      <w:pPr>
+        <w:ind w:left="2160" w:hanging="180"/>
+      </w:pPr>
+    </w:lvl>
+    <w:lvl w:ilvl="3" w:tplc="0409000F" w:tentative="1">
+      <w:start w:val="1"/>
+      <w:numFmt w:val="decimal"/>
+      <w:lvlText w:val="%4."/>
+      <w:lvlJc w:val="left"/>
+      <w:pPr>
+        <w:ind w:left="2880" w:hanging="360"/>
+      </w:pPr>
+    </w:lvl>
+    <w:lvl w:ilvl="4" w:tplc="04090019" w:tentative="1">
+      <w:start w:val="1"/>
+      <w:numFmt w:val="lowerLetter"/>
+      <w:lvlText w:val="%5."/>
+      <w:lvlJc w:val="left"/>
+      <w:pPr>
+        <w:ind w:left="3600" w:hanging="360"/>
+      </w:pPr>
+    </w:lvl>
+    <w:lvl w:ilvl="5" w:tplc="0409001B" w:tentative="1">
+      <w:start w:val="1"/>
+      <w:numFmt w:val="lowerRoman"/>
+      <w:lvlText w:val="%6."/>
+      <w:lvlJc w:val="right"/>
+      <w:pPr>
+        <w:ind w:left="4320" w:hanging="180"/>
+      </w:pPr>
+    </w:lvl>
+    <w:lvl w:ilvl="6" w:tplc="0409000F" w:tentative="1">
+      <w:start w:val="1"/>
+      <w:numFmt w:val="decimal"/>
+      <w:lvlText w:val="%7."/>
+      <w:lvlJc w:val="left"/>
+      <w:pPr>
+        <w:ind w:left="5040" w:hanging="360"/>
+      </w:pPr>
+    </w:lvl>
+    <w:lvl w:ilvl="7" w:tplc="04090019" w:tentative="1">
+      <w:start w:val="1"/>
+      <w:numFmt w:val="lowerLetter"/>
+      <w:lvlText w:val="%8."/>
+      <w:lvlJc w:val="left"/>
+      <w:pPr>
+        <w:ind w:left="5760" w:hanging="360"/>
+      </w:pPr>
+    </w:lvl>
+    <w:lvl w:ilvl="8" w:tplc="0409001B" w:tentative="1">
+      <w:start w:val="1"/>
+      <w:numFmt w:val="lowerRoman"/>
+      <w:lvlText w:val="%9."/>
+      <w:lvlJc w:val="right"/>
+      <w:pPr>
+        <w:ind w:left="6480" w:hanging="180"/>
+      </w:pPr>
+    </w:lvl>
+  </w:abstractNum>
   <w:num w:numId="1" w16cid:durableId="562519469">
     <w:abstractNumId w:val="0"/>
   </w:num>
@@ -4272,6 +5693,9 @@
   </w:num>
   <w:num w:numId="4" w16cid:durableId="1960601268">
     <w:abstractNumId w:val="3"/>
+  </w:num>
+  <w:num w:numId="5" w16cid:durableId="831411228">
+    <w:abstractNumId w:val="4"/>
   </w:num>
 </w:numbering>
 </file>

</xml_diff>